<commit_message>
Update 1.0.2 has been released!
</commit_message>
<xml_diff>
--- a/wniosek_urlopowy.docx
+++ b/wniosek_urlopowy.docx
@@ -7,7 +7,7 @@
         <w:jc w:val="right"/>
       </w:pPr>
       <w:r>
-        <w:t>2023-09-22</w:t>
+        <w:t>2023-10-01</w:t>
       </w:r>
     </w:p>
     <w:p>
@@ -31,7 +31,7 @@
         <w:rPr>
           <w:sz w:val="28"/>
         </w:rPr>
-        <w:t xml:space="preserve">Niniejszym składam wniosek o udzielenie w dniach od 2023-11-08 do 2023-12-26przysługującego za rok 2023 urlopu wypoczynkowego. Powód: </w:t>
+        <w:t>Niniejszym składam wniosek o udzielenie w dniach od 2023-10-02 do 2023-10-06 przysługującego za rok 2023 urlopu wypoczynkowego. Powód: fgdfgdf</w:t>
       </w:r>
     </w:p>
     <w:p>
@@ -44,7 +44,7 @@
           <w:sz w:val="28"/>
           <w:b w:val="on"/>
         </w:rPr>
-        <w:t>Liczba dni: 35</w:t>
+        <w:t>Liczba dni: 5</w:t>
       </w:r>
     </w:p>
     <w:p>

</xml_diff>